<commit_message>
Fix Day in ConOps
</commit_message>
<xml_diff>
--- a/7. Submit Place/7.4 Minh Doan/BSS_ConceptsOfOperation_V1.1.docx
+++ b/7. Submit Place/7.4 Minh Doan/BSS_ConceptsOfOperation_V1.1.docx
@@ -90,7 +90,23 @@
                   <w:rFonts w:ascii="Times New Roman" w:hAnsi="Times New Roman" w:cs="Times New Roman"/>
                   <w:color w:val="FF3333"/>
                 </w:rPr>
-                <w:t>Concepts Of Operation</w:t>
+                <w:t xml:space="preserve">Concepts </w:t>
+              </w:r>
+              <w:proofErr w:type="gramStart"/>
+              <w:r>
+                <w:rPr>
+                  <w:rFonts w:ascii="Times New Roman" w:hAnsi="Times New Roman" w:cs="Times New Roman"/>
+                  <w:color w:val="FF3333"/>
+                </w:rPr>
+                <w:t>Of</w:t>
+              </w:r>
+              <w:proofErr w:type="gramEnd"/>
+              <w:r>
+                <w:rPr>
+                  <w:rFonts w:ascii="Times New Roman" w:hAnsi="Times New Roman" w:cs="Times New Roman"/>
+                  <w:color w:val="FF3333"/>
+                </w:rPr>
+                <w:t xml:space="preserve"> Operation</w:t>
               </w:r>
             </w:sdtContent>
           </w:sdt>
@@ -111,12 +127,21 @@
               <w:sz w:val="24"/>
             </w:rPr>
           </w:pPr>
+          <w:proofErr w:type="spellStart"/>
           <w:r>
             <w:rPr>
               <w:rFonts w:ascii="Times New Roman" w:hAnsi="Times New Roman" w:cs="Times New Roman"/>
               <w:color w:val="auto"/>
             </w:rPr>
-            <w:t>Văn Lang A</w:t>
+            <w:t>Văn</w:t>
+          </w:r>
+          <w:proofErr w:type="spellEnd"/>
+          <w:r>
+            <w:rPr>
+              <w:rFonts w:ascii="Times New Roman" w:hAnsi="Times New Roman" w:cs="Times New Roman"/>
+              <w:color w:val="auto"/>
+            </w:rPr>
+            <w:t xml:space="preserve"> Lang A</w:t>
           </w:r>
           <w:r>
             <w:rPr>
@@ -140,6 +165,8 @@
             </w:rPr>
           </w:pPr>
         </w:p>
+        <w:bookmarkStart w:id="5" w:name="_GoBack" w:displacedByCustomXml="next"/>
+        <w:bookmarkEnd w:id="5" w:displacedByCustomXml="next"/>
       </w:sdtContent>
     </w:sdt>
     <w:p>
@@ -152,7 +179,7 @@
           <w:sz w:val="32"/>
         </w:rPr>
       </w:pPr>
-      <w:bookmarkStart w:id="5" w:name="_Toc468972961"/>
+      <w:bookmarkStart w:id="6" w:name="_Toc468972961"/>
       <w:bookmarkEnd w:id="0"/>
       <w:bookmarkEnd w:id="1"/>
       <w:bookmarkEnd w:id="2"/>
@@ -166,7 +193,7 @@
         </w:rPr>
         <w:t>Revision Table</w:t>
       </w:r>
-      <w:bookmarkEnd w:id="5"/>
+      <w:bookmarkEnd w:id="6"/>
     </w:p>
     <w:tbl>
       <w:tblPr>
@@ -454,8 +481,6 @@
               </w:rPr>
               <w:t>1.1</w:t>
             </w:r>
-            <w:bookmarkStart w:id="6" w:name="_GoBack"/>
-            <w:bookmarkEnd w:id="6"/>
           </w:p>
         </w:tc>
       </w:tr>
@@ -3516,7 +3541,25 @@
           <w:color w:val="auto"/>
           <w:sz w:val="28"/>
         </w:rPr>
-        <w:t xml:space="preserve">Currently, customer is using a website to manage the admission of Văn Lang University. But this website is created by discrete functions, </w:t>
+        <w:t xml:space="preserve">Currently, customer is using a website to manage the admission of </w:t>
+      </w:r>
+      <w:proofErr w:type="spellStart"/>
+      <w:r>
+        <w:rPr>
+          <w:rFonts w:cs="Times New Roman"/>
+          <w:color w:val="auto"/>
+          <w:sz w:val="28"/>
+        </w:rPr>
+        <w:t>Văn</w:t>
+      </w:r>
+      <w:proofErr w:type="spellEnd"/>
+      <w:r>
+        <w:rPr>
+          <w:rFonts w:cs="Times New Roman"/>
+          <w:color w:val="auto"/>
+          <w:sz w:val="28"/>
+        </w:rPr>
+        <w:t xml:space="preserve"> Lang University. But this website is created by discrete functions, </w:t>
       </w:r>
       <w:r>
         <w:rPr>
@@ -3725,8 +3768,17 @@
           <w:color w:val="auto"/>
           <w:sz w:val="28"/>
         </w:rPr>
-        <w:t>Framework: DotNetNuke</w:t>
+        <w:t xml:space="preserve">Framework: </w:t>
       </w:r>
+      <w:proofErr w:type="spellStart"/>
+      <w:r>
+        <w:rPr>
+          <w:color w:val="auto"/>
+          <w:sz w:val="28"/>
+        </w:rPr>
+        <w:t>DotNetNuke</w:t>
+      </w:r>
+      <w:proofErr w:type="spellEnd"/>
       <w:r>
         <w:rPr>
           <w:color w:val="auto"/>
@@ -4645,7 +4697,25 @@
           <w:color w:val="auto"/>
           <w:sz w:val="28"/>
         </w:rPr>
-        <w:t>Currently, customer is using a website to manage the admission of Văn Lang University. But this website is created by discrete functions, each function is a website not uniform and use different programing languages. So customer want BSS-Team to create a website includes the functions are uniformly and the same programming language.</w:t>
+        <w:t xml:space="preserve">Currently, customer is using a website to manage the admission of </w:t>
+      </w:r>
+      <w:proofErr w:type="spellStart"/>
+      <w:r>
+        <w:rPr>
+          <w:rFonts w:cs="Times New Roman"/>
+          <w:color w:val="auto"/>
+          <w:sz w:val="28"/>
+        </w:rPr>
+        <w:t>Văn</w:t>
+      </w:r>
+      <w:proofErr w:type="spellEnd"/>
+      <w:r>
+        <w:rPr>
+          <w:rFonts w:cs="Times New Roman"/>
+          <w:color w:val="auto"/>
+          <w:sz w:val="28"/>
+        </w:rPr>
+        <w:t xml:space="preserve"> Lang University. But this website is created by discrete functions, each function is a website not uniform and use different programing languages. So customer want BSS-Team to create a website includes the functions are uniformly and the same programming language.</w:t>
       </w:r>
     </w:p>
     <w:p>
@@ -7972,28 +8042,7 @@
           <w:color w:val="auto"/>
           <w:sz w:val="28"/>
         </w:rPr>
-        <w:t>vailability</w:t>
-      </w:r>
-      <w:r>
-        <w:rPr>
-          <w:color w:val="auto"/>
-          <w:sz w:val="28"/>
-        </w:rPr>
-        <w:t xml:space="preserve">, </w:t>
-      </w:r>
-      <w:r>
-        <w:rPr>
-          <w:color w:val="auto"/>
-          <w:sz w:val="28"/>
-        </w:rPr>
-        <w:t>Scalability</w:t>
-      </w:r>
-      <w:r>
-        <w:rPr>
-          <w:color w:val="auto"/>
-          <w:sz w:val="28"/>
-        </w:rPr>
-        <w:t>.</w:t>
+        <w:t>vailability, Scalability.</w:t>
       </w:r>
     </w:p>
     <w:p>
@@ -8013,21 +8062,7 @@
           <w:color w:val="auto"/>
           <w:sz w:val="28"/>
         </w:rPr>
-        <w:t xml:space="preserve">Medium: </w:t>
-      </w:r>
-      <w:r>
-        <w:rPr>
-          <w:color w:val="auto"/>
-          <w:sz w:val="28"/>
-        </w:rPr>
-        <w:t>Portability</w:t>
-      </w:r>
-      <w:r>
-        <w:rPr>
-          <w:color w:val="auto"/>
-          <w:sz w:val="28"/>
-        </w:rPr>
-        <w:t>,</w:t>
+        <w:t>Medium: Portability,</w:t>
       </w:r>
       <w:r>
         <w:rPr>
@@ -8041,14 +8076,7 @@
           <w:color w:val="auto"/>
           <w:sz w:val="28"/>
         </w:rPr>
-        <w:t>Usability</w:t>
-      </w:r>
-      <w:r>
-        <w:rPr>
-          <w:color w:val="auto"/>
-          <w:sz w:val="28"/>
-        </w:rPr>
-        <w:t>,</w:t>
+        <w:t>Usability,</w:t>
       </w:r>
       <w:r>
         <w:rPr>
@@ -8062,14 +8090,7 @@
           <w:color w:val="auto"/>
           <w:sz w:val="28"/>
         </w:rPr>
-        <w:t>Modifiability</w:t>
-      </w:r>
-      <w:r>
-        <w:rPr>
-          <w:color w:val="auto"/>
-          <w:sz w:val="28"/>
-        </w:rPr>
-        <w:t>.</w:t>
+        <w:t>Modifiability.</w:t>
       </w:r>
     </w:p>
     <w:p>
@@ -9029,7 +9050,7 @@
             <w:bCs/>
             <w:noProof/>
           </w:rPr>
-          <w:t>1</w:t>
+          <w:t>2</w:t>
         </w:r>
         <w:r>
           <w:rPr>
@@ -9205,7 +9226,7 @@
                               <w:tag w:val=""/>
                               <w:id w:val="1956987791"/>
                               <w:dataBinding w:prefixMappings="xmlns:ns0='http://schemas.microsoft.com/office/2006/coverPageProps' " w:xpath="/ns0:CoverPageProperties[1]/ns0:PublishDate[1]" w:storeItemID="{55AF091B-3C7A-41E3-B477-F2FDAA23CFDA}"/>
-                              <w:date w:fullDate="2016-12-08T00:00:00Z">
+                              <w:date w:fullDate="2016-12-13T00:00:00Z">
                                 <w:dateFormat w:val="MMMM d, yyyy"/>
                                 <w:lid w:val="en-US"/>
                                 <w:storeMappedDataAs w:val="dateTime"/>
@@ -9219,7 +9240,7 @@
                                   <w:rFonts w:asciiTheme="majorHAnsi" w:hAnsiTheme="majorHAnsi"/>
                                   <w:color w:val="auto"/>
                                 </w:rPr>
-                                <w:t>December 8, 2016</w:t>
+                                <w:t>December 13, 2016</w:t>
                               </w:r>
                             </w:sdtContent>
                           </w:sdt>
@@ -9330,7 +9351,7 @@
                         <w:tag w:val=""/>
                         <w:id w:val="1956987791"/>
                         <w:dataBinding w:prefixMappings="xmlns:ns0='http://schemas.microsoft.com/office/2006/coverPageProps' " w:xpath="/ns0:CoverPageProperties[1]/ns0:PublishDate[1]" w:storeItemID="{55AF091B-3C7A-41E3-B477-F2FDAA23CFDA}"/>
-                        <w:date w:fullDate="2016-12-08T00:00:00Z">
+                        <w:date w:fullDate="2016-12-13T00:00:00Z">
                           <w:dateFormat w:val="MMMM d, yyyy"/>
                           <w:lid w:val="en-US"/>
                           <w:storeMappedDataAs w:val="dateTime"/>
@@ -9344,7 +9365,7 @@
                             <w:rFonts w:asciiTheme="majorHAnsi" w:hAnsiTheme="majorHAnsi"/>
                             <w:color w:val="auto"/>
                           </w:rPr>
-                          <w:t>December 8, 2016</w:t>
+                          <w:t>December 13, 2016</w:t>
                         </w:r>
                       </w:sdtContent>
                     </w:sdt>
@@ -9438,7 +9459,7 @@
         <w:alias w:val="Date"/>
         <w:id w:val="78404859"/>
         <w:dataBinding w:prefixMappings="xmlns:ns0='http://schemas.microsoft.com/office/2006/coverPageProps'" w:xpath="/ns0:CoverPageProperties[1]/ns0:PublishDate[1]" w:storeItemID="{55AF091B-3C7A-41E3-B477-F2FDAA23CFDA}"/>
-        <w:date w:fullDate="2016-12-08T00:00:00Z">
+        <w:date w:fullDate="2016-12-13T00:00:00Z">
           <w:dateFormat w:val="MMMM d, yyyy"/>
           <w:lid w:val="en-US"/>
           <w:storeMappedDataAs w:val="dateTime"/>
@@ -9453,7 +9474,7 @@
             <w:color w:val="FF3333"/>
             <w:szCs w:val="24"/>
           </w:rPr>
-          <w:t>December 8, 2016</w:t>
+          <w:t>December 13, 2016</w:t>
         </w:r>
       </w:sdtContent>
     </w:sdt>
@@ -17632,7 +17653,7 @@
 
 <file path=customXml/item1.xml><?xml version="1.0" encoding="utf-8"?>
 <CoverPageProperties xmlns="http://schemas.microsoft.com/office/2006/coverPageProps">
-  <PublishDate>2016-12-08T00:00:00</PublishDate>
+  <PublishDate>2016-12-13T00:00:00</PublishDate>
   <Abstract/>
   <CompanyAddress/>
   <CompanyPhone/>
@@ -17671,7 +17692,7 @@
 </file>
 
 <file path=customXml/itemProps3.xml><?xml version="1.0" encoding="utf-8"?>
-<ds:datastoreItem xmlns:ds="http://schemas.openxmlformats.org/officeDocument/2006/customXml" ds:itemID="{41D46A7B-4D36-4BC4-BC5C-C9A178B695EE}">
+<ds:datastoreItem xmlns:ds="http://schemas.openxmlformats.org/officeDocument/2006/customXml" ds:itemID="{2A8B0051-4336-476D-9525-759C7242D4C6}">
   <ds:schemaRefs>
     <ds:schemaRef ds:uri="http://schemas.openxmlformats.org/officeDocument/2006/bibliography"/>
   </ds:schemaRefs>

</xml_diff>